<commit_message>
Move hidden function and bugfix baselineData
</commit_message>
<xml_diff>
--- a/examples/data/example.docx
+++ b/examples/data/example.docx
@@ -5569,37 +5569,46 @@
         <w:rPr>
           <w:rStyle w:val="OtherTok"/>
         </w:rPr>
-        <w:t xml:space="preserve">FALSE</w:t>
+        <w:t xml:space="preserve">TRUE</w:t>
       </w:r>
       <w:r>
         <w:br w:type="textWrapping"/>
       </w:r>
       <w:r>
         <w:rPr>
-          <w:rStyle w:val="NormalTok"/>
-        </w:rPr>
-        <w:t xml:space="preserve">toxDB@options@cumulativeGrades =</w:t>
+          <w:rStyle w:val="KeywordTok"/>
+        </w:rPr>
+        <w:t xml:space="preserve">cat</w:t>
+      </w:r>
+      <w:r>
+        <w:rPr>
+          <w:rStyle w:val="NormalTok"/>
+        </w:rPr>
+        <w:t xml:space="preserve">(</w:t>
       </w:r>
       <w:r>
         <w:rPr>
           <w:rStyle w:val="StringTok"/>
         </w:rPr>
-        <w:t xml:space="preserve"> </w:t>
-      </w:r>
-      <w:r>
-        <w:rPr>
-          <w:rStyle w:val="OtherTok"/>
-        </w:rPr>
-        <w:t xml:space="preserve">TRUE</w:t>
-      </w:r>
-      <w:r>
-        <w:br w:type="textWrapping"/>
-      </w:r>
-      <w:r>
-        <w:rPr>
-          <w:rStyle w:val="NormalTok"/>
-        </w:rPr>
-        <w:t xml:space="preserve">toxDB@cycleLabels[</w:t>
+        <w:t xml:space="preserve">"</w:t>
+      </w:r>
+      <w:r>
+        <w:rPr>
+          <w:rStyle w:val="CharTok"/>
+        </w:rPr>
+        <w:t xml:space="preserve">\n</w:t>
+      </w:r>
+      <w:r>
+        <w:rPr>
+          <w:rStyle w:val="StringTok"/>
+        </w:rPr>
+        <w:t xml:space="preserve">## "</w:t>
+      </w:r>
+      <w:r>
+        <w:rPr>
+          <w:rStyle w:val="NormalTok"/>
+        </w:rPr>
+        <w:t xml:space="preserve">,toxDB@cycleLabels[</w:t>
       </w:r>
       <w:r>
         <w:rPr>
@@ -5611,7 +5620,31 @@
         <w:rPr>
           <w:rStyle w:val="NormalTok"/>
         </w:rPr>
-        <w:t xml:space="preserve">]</w:t>
+        <w:t xml:space="preserve">],</w:t>
+      </w:r>
+      <w:r>
+        <w:rPr>
+          <w:rStyle w:val="StringTok"/>
+        </w:rPr>
+        <w:t xml:space="preserve">"</w:t>
+      </w:r>
+      <w:r>
+        <w:rPr>
+          <w:rStyle w:val="CharTok"/>
+        </w:rPr>
+        <w:t xml:space="preserve">\n\n</w:t>
+      </w:r>
+      <w:r>
+        <w:rPr>
+          <w:rStyle w:val="StringTok"/>
+        </w:rPr>
+        <w:t xml:space="preserve">"</w:t>
+      </w:r>
+      <w:r>
+        <w:rPr>
+          <w:rStyle w:val="NormalTok"/>
+        </w:rPr>
+        <w:t xml:space="preserve">)</w:t>
       </w:r>
     </w:p>
     <w:p>
@@ -5622,7 +5655,16 @@
         <w:rPr>
           <w:rStyle w:val="VerbatimChar"/>
         </w:rPr>
-        <w:t xml:space="preserve">## [1] "Registration"</w:t>
+        <w:t xml:space="preserve">## </w:t>
+      </w:r>
+      <w:r>
+        <w:br w:type="textWrapping"/>
+      </w:r>
+      <w:r>
+        <w:rPr>
+          <w:rStyle w:val="VerbatimChar"/>
+        </w:rPr>
+        <w:t xml:space="preserve">## ##  Registration</w:t>
       </w:r>
     </w:p>
     <w:p>
@@ -10385,7 +10427,7 @@
         <w:rPr>
           <w:rStyle w:val="OtherTok"/>
         </w:rPr>
-        <w:t xml:space="preserve">TRUE</w:t>
+        <w:t xml:space="preserve">FALSE</w:t>
       </w:r>
       <w:r>
         <w:br w:type="textWrapping"/>
@@ -10401,6 +10443,40 @@
           <w:rStyle w:val="StringTok"/>
         </w:rPr>
         <w:t xml:space="preserve"> "all"</w:t>
+      </w:r>
+      <w:r>
+        <w:br w:type="textWrapping"/>
+      </w:r>
+      <w:r>
+        <w:rPr>
+          <w:rStyle w:val="NormalTok"/>
+        </w:rPr>
+        <w:t xml:space="preserve">toxDB@treatmentLabels</w:t>
+      </w:r>
+    </w:p>
+    <w:p>
+      <w:pPr>
+        <w:pStyle w:val="FirstParagraph"/>
+      </w:pPr>
+      <w:r>
+        <w:t xml:space="preserve">[1] "Placebo" "Fake Drug"</w:t>
+      </w:r>
+    </w:p>
+    <w:p>
+      <w:pPr>
+        <w:pStyle w:val="SourceCode"/>
+      </w:pPr>
+      <w:r>
+        <w:rPr>
+          <w:rStyle w:val="NormalTok"/>
+        </w:rPr>
+        <w:t xml:space="preserve">toxDB@options@tabulationMethod =</w:t>
+      </w:r>
+      <w:r>
+        <w:rPr>
+          <w:rStyle w:val="StringTok"/>
+        </w:rPr>
+        <w:t xml:space="preserve"> "worst"</w:t>
       </w:r>
       <w:r>
         <w:br w:type="textWrapping"/>
@@ -10666,6 +10742,74 @@
             </w:r>
           </w:p>
         </w:tc>
+        <w:tc>
+          <w:tcPr>
+            <w:tcBorders>
+              <w:bottom w:val="single"/>
+            </w:tcBorders>
+            <w:vAlign w:val="bottom"/>
+          </w:tcPr>
+          <w:p>
+            <w:pPr>
+              <w:pStyle w:val="Compact"/>
+              <w:jc w:val="left"/>
+            </w:pPr>
+            <w:r>
+              <w:t xml:space="preserve">1+</w:t>
+            </w:r>
+          </w:p>
+        </w:tc>
+        <w:tc>
+          <w:tcPr>
+            <w:tcBorders>
+              <w:bottom w:val="single"/>
+            </w:tcBorders>
+            <w:vAlign w:val="bottom"/>
+          </w:tcPr>
+          <w:p>
+            <w:pPr>
+              <w:pStyle w:val="Compact"/>
+              <w:jc w:val="left"/>
+            </w:pPr>
+            <w:r>
+              <w:t xml:space="preserve">2+</w:t>
+            </w:r>
+          </w:p>
+        </w:tc>
+        <w:tc>
+          <w:tcPr>
+            <w:tcBorders>
+              <w:bottom w:val="single"/>
+            </w:tcBorders>
+            <w:vAlign w:val="bottom"/>
+          </w:tcPr>
+          <w:p>
+            <w:pPr>
+              <w:pStyle w:val="Compact"/>
+              <w:jc w:val="left"/>
+            </w:pPr>
+            <w:r>
+              <w:t xml:space="preserve">3+</w:t>
+            </w:r>
+          </w:p>
+        </w:tc>
+        <w:tc>
+          <w:tcPr>
+            <w:tcBorders>
+              <w:bottom w:val="single"/>
+            </w:tcBorders>
+            <w:vAlign w:val="bottom"/>
+          </w:tcPr>
+          <w:p>
+            <w:pPr>
+              <w:pStyle w:val="Compact"/>
+              <w:jc w:val="left"/>
+            </w:pPr>
+            <w:r>
+              <w:t xml:space="preserve">4+</w:t>
+            </w:r>
+          </w:p>
+        </w:tc>
       </w:tr>
       <w:tr>
         <w:tc>
@@ -10691,12 +10835,391 @@
               <w:jc w:val="left"/>
             </w:pPr>
             <w:r>
+              <w:t xml:space="preserve">3</w:t>
+            </w:r>
+          </w:p>
+        </w:tc>
+        <w:tc>
+          <w:p>
+            <w:pStyle w:val="Compact"/>
+          </w:p>
+        </w:tc>
+        <w:tc>
+          <w:p>
+            <w:pStyle w:val="Compact"/>
+          </w:p>
+        </w:tc>
+        <w:tc>
+          <w:p>
+            <w:pStyle w:val="Compact"/>
+          </w:p>
+        </w:tc>
+        <w:tc>
+          <w:p>
+            <w:pPr>
+              <w:pStyle w:val="Compact"/>
+              <w:jc w:val="left"/>
+            </w:pPr>
+            <w:r>
+              <w:t xml:space="preserve">4</w:t>
+            </w:r>
+          </w:p>
+        </w:tc>
+        <w:tc>
+          <w:p>
+            <w:pStyle w:val="Compact"/>
+          </w:p>
+        </w:tc>
+        <w:tc>
+          <w:p>
+            <w:pStyle w:val="Compact"/>
+          </w:p>
+        </w:tc>
+        <w:tc>
+          <w:p>
+            <w:pStyle w:val="Compact"/>
+          </w:p>
+        </w:tc>
+      </w:tr>
+      <w:tr>
+        <w:tc>
+          <w:p>
+            <w:pPr>
+              <w:pStyle w:val="Compact"/>
+              <w:jc w:val="left"/>
+            </w:pPr>
+            <w:r>
+              <w:t xml:space="preserve">Gastrointestinal disorders</w:t>
+            </w:r>
+          </w:p>
+        </w:tc>
+        <w:tc>
+          <w:p>
+            <w:pPr>
+              <w:pStyle w:val="Compact"/>
+              <w:jc w:val="left"/>
+            </w:pPr>
+            <w:r>
+              <w:t xml:space="preserve">Vomiting</w:t>
+            </w:r>
+          </w:p>
+        </w:tc>
+        <w:tc>
+          <w:p>
+            <w:pPr>
+              <w:pStyle w:val="Compact"/>
+              <w:jc w:val="left"/>
+            </w:pPr>
+            <w:r>
               <w:t xml:space="preserve">1</w:t>
             </w:r>
           </w:p>
         </w:tc>
         <w:tc>
           <w:p>
+            <w:pPr>
+              <w:pStyle w:val="Compact"/>
+              <w:jc w:val="left"/>
+            </w:pPr>
+            <w:r>
+              <w:t xml:space="preserve">0</w:t>
+            </w:r>
+          </w:p>
+        </w:tc>
+        <w:tc>
+          <w:p>
+            <w:pPr>
+              <w:pStyle w:val="Compact"/>
+              <w:jc w:val="left"/>
+            </w:pPr>
+            <w:r>
+              <w:t xml:space="preserve">0</w:t>
+            </w:r>
+          </w:p>
+        </w:tc>
+        <w:tc>
+          <w:p>
+            <w:pPr>
+              <w:pStyle w:val="Compact"/>
+              <w:jc w:val="left"/>
+            </w:pPr>
+            <w:r>
+              <w:t xml:space="preserve">0</w:t>
+            </w:r>
+          </w:p>
+        </w:tc>
+        <w:tc>
+          <w:p>
+            <w:pPr>
+              <w:pStyle w:val="Compact"/>
+              <w:jc w:val="left"/>
+            </w:pPr>
+            <w:r>
+              <w:t xml:space="preserve">2</w:t>
+            </w:r>
+          </w:p>
+        </w:tc>
+        <w:tc>
+          <w:p>
+            <w:pPr>
+              <w:pStyle w:val="Compact"/>
+              <w:jc w:val="left"/>
+            </w:pPr>
+            <w:r>
+              <w:t xml:space="preserve">1</w:t>
+            </w:r>
+          </w:p>
+        </w:tc>
+        <w:tc>
+          <w:p>
+            <w:pPr>
+              <w:pStyle w:val="Compact"/>
+              <w:jc w:val="left"/>
+            </w:pPr>
+            <w:r>
+              <w:t xml:space="preserve">1</w:t>
+            </w:r>
+          </w:p>
+        </w:tc>
+        <w:tc>
+          <w:p>
+            <w:pPr>
+              <w:pStyle w:val="Compact"/>
+              <w:jc w:val="left"/>
+            </w:pPr>
+            <w:r>
+              <w:t xml:space="preserve">0</w:t>
+            </w:r>
+          </w:p>
+        </w:tc>
+      </w:tr>
+      <w:tr>
+        <w:tc>
+          <w:p>
+            <w:pPr>
+              <w:pStyle w:val="Compact"/>
+              <w:jc w:val="left"/>
+            </w:pPr>
+            <w:r>
+              <w:t xml:space="preserve">Nervous system disorders</w:t>
+            </w:r>
+          </w:p>
+        </w:tc>
+        <w:tc>
+          <w:p>
+            <w:pPr>
+              <w:pStyle w:val="Compact"/>
+              <w:jc w:val="left"/>
+            </w:pPr>
+            <w:r>
+              <w:t xml:space="preserve">Headache</w:t>
+            </w:r>
+          </w:p>
+        </w:tc>
+        <w:tc>
+          <w:p>
+            <w:pPr>
+              <w:pStyle w:val="Compact"/>
+              <w:jc w:val="left"/>
+            </w:pPr>
+            <w:r>
+              <w:t xml:space="preserve">3</w:t>
+            </w:r>
+          </w:p>
+        </w:tc>
+        <w:tc>
+          <w:p>
+            <w:pPr>
+              <w:pStyle w:val="Compact"/>
+              <w:jc w:val="left"/>
+            </w:pPr>
+            <w:r>
+              <w:t xml:space="preserve">3</w:t>
+            </w:r>
+          </w:p>
+        </w:tc>
+        <w:tc>
+          <w:p>
+            <w:pPr>
+              <w:pStyle w:val="Compact"/>
+              <w:jc w:val="left"/>
+            </w:pPr>
+            <w:r>
+              <w:t xml:space="preserve">0</w:t>
+            </w:r>
+          </w:p>
+        </w:tc>
+        <w:tc>
+          <w:p>
+            <w:pPr>
+              <w:pStyle w:val="Compact"/>
+              <w:jc w:val="left"/>
+            </w:pPr>
+            <w:r>
+              <w:t xml:space="preserve">0</w:t>
+            </w:r>
+          </w:p>
+        </w:tc>
+        <w:tc>
+          <w:p>
+            <w:pPr>
+              <w:pStyle w:val="Compact"/>
+              <w:jc w:val="left"/>
+            </w:pPr>
+            <w:r>
+              <w:t xml:space="preserve">3</w:t>
+            </w:r>
+          </w:p>
+        </w:tc>
+        <w:tc>
+          <w:p>
+            <w:pPr>
+              <w:pStyle w:val="Compact"/>
+              <w:jc w:val="left"/>
+            </w:pPr>
+            <w:r>
+              <w:t xml:space="preserve">2</w:t>
+            </w:r>
+          </w:p>
+        </w:tc>
+        <w:tc>
+          <w:p>
+            <w:pPr>
+              <w:pStyle w:val="Compact"/>
+              <w:jc w:val="left"/>
+            </w:pPr>
+            <w:r>
+              <w:t xml:space="preserve">1</w:t>
+            </w:r>
+          </w:p>
+        </w:tc>
+        <w:tc>
+          <w:p>
+            <w:pPr>
+              <w:pStyle w:val="Compact"/>
+              <w:jc w:val="left"/>
+            </w:pPr>
+            <w:r>
+              <w:t xml:space="preserve">0</w:t>
+            </w:r>
+          </w:p>
+        </w:tc>
+      </w:tr>
+      <w:tr>
+        <w:tc>
+          <w:p>
+            <w:pPr>
+              <w:pStyle w:val="Compact"/>
+              <w:jc w:val="left"/>
+            </w:pPr>
+            <w:r>
+              <w:t xml:space="preserve">Respiratory, thoracic and mediastinal disorders</w:t>
+            </w:r>
+          </w:p>
+        </w:tc>
+        <w:tc>
+          <w:p>
+            <w:pPr>
+              <w:pStyle w:val="Compact"/>
+              <w:jc w:val="left"/>
+            </w:pPr>
+            <w:r>
+              <w:t xml:space="preserve">Sneezing</w:t>
+            </w:r>
+          </w:p>
+        </w:tc>
+        <w:tc>
+          <w:p>
+            <w:pPr>
+              <w:pStyle w:val="Compact"/>
+              <w:jc w:val="left"/>
+            </w:pPr>
+            <w:r>
+              <w:t xml:space="preserve">1</w:t>
+            </w:r>
+          </w:p>
+        </w:tc>
+        <w:tc>
+          <w:p>
+            <w:pPr>
+              <w:pStyle w:val="Compact"/>
+              <w:jc w:val="left"/>
+            </w:pPr>
+            <w:r>
+              <w:t xml:space="preserve">0</w:t>
+            </w:r>
+          </w:p>
+        </w:tc>
+        <w:tc>
+          <w:p>
+            <w:pPr>
+              <w:pStyle w:val="Compact"/>
+              <w:jc w:val="left"/>
+            </w:pPr>
+            <w:r>
+              <w:t xml:space="preserve">0</w:t>
+            </w:r>
+          </w:p>
+        </w:tc>
+        <w:tc>
+          <w:p>
+            <w:pPr>
+              <w:pStyle w:val="Compact"/>
+              <w:jc w:val="left"/>
+            </w:pPr>
+            <w:r>
+              <w:t xml:space="preserve">0</w:t>
+            </w:r>
+          </w:p>
+        </w:tc>
+        <w:tc>
+          <w:p>
+            <w:pPr>
+              <w:pStyle w:val="Compact"/>
+              <w:jc w:val="left"/>
+            </w:pPr>
+            <w:r>
+              <w:t xml:space="preserve">1</w:t>
+            </w:r>
+          </w:p>
+        </w:tc>
+        <w:tc>
+          <w:p>
+            <w:pPr>
+              <w:pStyle w:val="Compact"/>
+              <w:jc w:val="left"/>
+            </w:pPr>
+            <w:r>
+              <w:t xml:space="preserve">0</w:t>
+            </w:r>
+          </w:p>
+        </w:tc>
+        <w:tc>
+          <w:p>
+            <w:pPr>
+              <w:pStyle w:val="Compact"/>
+              <w:jc w:val="left"/>
+            </w:pPr>
+            <w:r>
+              <w:t xml:space="preserve">0</w:t>
+            </w:r>
+          </w:p>
+        </w:tc>
+        <w:tc>
+          <w:p>
+            <w:pPr>
+              <w:pStyle w:val="Compact"/>
+              <w:jc w:val="left"/>
+            </w:pPr>
+            <w:r>
+              <w:t xml:space="preserve">0</w:t>
+            </w:r>
+          </w:p>
+        </w:tc>
+      </w:tr>
+      <w:tr>
+        <w:tc>
+          <w:p>
             <w:pStyle w:val="Compact"/>
           </w:p>
         </w:tc>
@@ -10707,13 +11230,96 @@
               <w:jc w:val="left"/>
             </w:pPr>
             <w:r>
-              <w:t xml:space="preserve">NA</w:t>
-            </w:r>
-          </w:p>
-        </w:tc>
-        <w:tc>
-          <w:p>
-            <w:pStyle w:val="Compact"/>
+              <w:t xml:space="preserve">Sore Throat</w:t>
+            </w:r>
+          </w:p>
+        </w:tc>
+        <w:tc>
+          <w:p>
+            <w:pPr>
+              <w:pStyle w:val="Compact"/>
+              <w:jc w:val="left"/>
+            </w:pPr>
+            <w:r>
+              <w:t xml:space="preserve">2</w:t>
+            </w:r>
+          </w:p>
+        </w:tc>
+        <w:tc>
+          <w:p>
+            <w:pPr>
+              <w:pStyle w:val="Compact"/>
+              <w:jc w:val="left"/>
+            </w:pPr>
+            <w:r>
+              <w:t xml:space="preserve">0</w:t>
+            </w:r>
+          </w:p>
+        </w:tc>
+        <w:tc>
+          <w:p>
+            <w:pPr>
+              <w:pStyle w:val="Compact"/>
+              <w:jc w:val="left"/>
+            </w:pPr>
+            <w:r>
+              <w:t xml:space="preserve">0</w:t>
+            </w:r>
+          </w:p>
+        </w:tc>
+        <w:tc>
+          <w:p>
+            <w:pPr>
+              <w:pStyle w:val="Compact"/>
+              <w:jc w:val="left"/>
+            </w:pPr>
+            <w:r>
+              <w:t xml:space="preserve">0</w:t>
+            </w:r>
+          </w:p>
+        </w:tc>
+        <w:tc>
+          <w:p>
+            <w:pPr>
+              <w:pStyle w:val="Compact"/>
+              <w:jc w:val="left"/>
+            </w:pPr>
+            <w:r>
+              <w:t xml:space="preserve">2</w:t>
+            </w:r>
+          </w:p>
+        </w:tc>
+        <w:tc>
+          <w:p>
+            <w:pPr>
+              <w:pStyle w:val="Compact"/>
+              <w:jc w:val="left"/>
+            </w:pPr>
+            <w:r>
+              <w:t xml:space="preserve">0</w:t>
+            </w:r>
+          </w:p>
+        </w:tc>
+        <w:tc>
+          <w:p>
+            <w:pPr>
+              <w:pStyle w:val="Compact"/>
+              <w:jc w:val="left"/>
+            </w:pPr>
+            <w:r>
+              <w:t xml:space="preserve">0</w:t>
+            </w:r>
+          </w:p>
+        </w:tc>
+        <w:tc>
+          <w:p>
+            <w:pPr>
+              <w:pStyle w:val="Compact"/>
+              <w:jc w:val="left"/>
+            </w:pPr>
+            <w:r>
+              <w:t xml:space="preserve">0</w:t>
+            </w:r>
           </w:p>
         </w:tc>
       </w:tr>
@@ -10890,6 +11496,40 @@
             </w:r>
           </w:p>
         </w:tc>
+        <w:tc>
+          <w:tcPr>
+            <w:tcBorders>
+              <w:bottom w:val="single"/>
+            </w:tcBorders>
+            <w:vAlign w:val="bottom"/>
+          </w:tcPr>
+          <w:p>
+            <w:pPr>
+              <w:pStyle w:val="Compact"/>
+              <w:jc w:val="left"/>
+            </w:pPr>
+            <w:r>
+              <w:t xml:space="preserve">1+</w:t>
+            </w:r>
+          </w:p>
+        </w:tc>
+        <w:tc>
+          <w:tcPr>
+            <w:tcBorders>
+              <w:bottom w:val="single"/>
+            </w:tcBorders>
+            <w:vAlign w:val="bottom"/>
+          </w:tcPr>
+          <w:p>
+            <w:pPr>
+              <w:pStyle w:val="Compact"/>
+              <w:jc w:val="left"/>
+            </w:pPr>
+            <w:r>
+              <w:t xml:space="preserve">3+</w:t>
+            </w:r>
+          </w:p>
+        </w:tc>
       </w:tr>
       <w:tr>
         <w:tc>
@@ -10915,6 +11555,62 @@
               <w:jc w:val="left"/>
             </w:pPr>
             <w:r>
+              <w:t xml:space="preserve">3</w:t>
+            </w:r>
+          </w:p>
+        </w:tc>
+        <w:tc>
+          <w:p>
+            <w:pStyle w:val="Compact"/>
+          </w:p>
+        </w:tc>
+        <w:tc>
+          <w:p>
+            <w:pPr>
+              <w:pStyle w:val="Compact"/>
+              <w:jc w:val="left"/>
+            </w:pPr>
+            <w:r>
+              <w:t xml:space="preserve">4</w:t>
+            </w:r>
+          </w:p>
+        </w:tc>
+        <w:tc>
+          <w:p>
+            <w:pStyle w:val="Compact"/>
+          </w:p>
+        </w:tc>
+      </w:tr>
+      <w:tr>
+        <w:tc>
+          <w:p>
+            <w:pPr>
+              <w:pStyle w:val="Compact"/>
+              <w:jc w:val="left"/>
+            </w:pPr>
+            <w:r>
+              <w:t xml:space="preserve">Gastrointestinal disorders</w:t>
+            </w:r>
+          </w:p>
+        </w:tc>
+        <w:tc>
+          <w:p>
+            <w:pPr>
+              <w:pStyle w:val="Compact"/>
+              <w:jc w:val="left"/>
+            </w:pPr>
+            <w:r>
+              <w:t xml:space="preserve">Vomiting</w:t>
+            </w:r>
+          </w:p>
+        </w:tc>
+        <w:tc>
+          <w:p>
+            <w:pPr>
+              <w:pStyle w:val="Compact"/>
+              <w:jc w:val="left"/>
+            </w:pPr>
+            <w:r>
               <w:t xml:space="preserve">1</w:t>
             </w:r>
           </w:p>
@@ -10926,7 +11622,227 @@
               <w:jc w:val="left"/>
             </w:pPr>
             <w:r>
-              <w:t xml:space="preserve">NA</w:t>
+              <w:t xml:space="preserve">0</w:t>
+            </w:r>
+          </w:p>
+        </w:tc>
+        <w:tc>
+          <w:p>
+            <w:pPr>
+              <w:pStyle w:val="Compact"/>
+              <w:jc w:val="left"/>
+            </w:pPr>
+            <w:r>
+              <w:t xml:space="preserve">2</w:t>
+            </w:r>
+          </w:p>
+        </w:tc>
+        <w:tc>
+          <w:p>
+            <w:pPr>
+              <w:pStyle w:val="Compact"/>
+              <w:jc w:val="left"/>
+            </w:pPr>
+            <w:r>
+              <w:t xml:space="preserve">1</w:t>
+            </w:r>
+          </w:p>
+        </w:tc>
+      </w:tr>
+      <w:tr>
+        <w:tc>
+          <w:p>
+            <w:pPr>
+              <w:pStyle w:val="Compact"/>
+              <w:jc w:val="left"/>
+            </w:pPr>
+            <w:r>
+              <w:t xml:space="preserve">Nervous system disorders</w:t>
+            </w:r>
+          </w:p>
+        </w:tc>
+        <w:tc>
+          <w:p>
+            <w:pPr>
+              <w:pStyle w:val="Compact"/>
+              <w:jc w:val="left"/>
+            </w:pPr>
+            <w:r>
+              <w:t xml:space="preserve">Headache</w:t>
+            </w:r>
+          </w:p>
+        </w:tc>
+        <w:tc>
+          <w:p>
+            <w:pPr>
+              <w:pStyle w:val="Compact"/>
+              <w:jc w:val="left"/>
+            </w:pPr>
+            <w:r>
+              <w:t xml:space="preserve">3</w:t>
+            </w:r>
+          </w:p>
+        </w:tc>
+        <w:tc>
+          <w:p>
+            <w:pPr>
+              <w:pStyle w:val="Compact"/>
+              <w:jc w:val="left"/>
+            </w:pPr>
+            <w:r>
+              <w:t xml:space="preserve">0</w:t>
+            </w:r>
+          </w:p>
+        </w:tc>
+        <w:tc>
+          <w:p>
+            <w:pPr>
+              <w:pStyle w:val="Compact"/>
+              <w:jc w:val="left"/>
+            </w:pPr>
+            <w:r>
+              <w:t xml:space="preserve">3</w:t>
+            </w:r>
+          </w:p>
+        </w:tc>
+        <w:tc>
+          <w:p>
+            <w:pPr>
+              <w:pStyle w:val="Compact"/>
+              <w:jc w:val="left"/>
+            </w:pPr>
+            <w:r>
+              <w:t xml:space="preserve">1</w:t>
+            </w:r>
+          </w:p>
+        </w:tc>
+      </w:tr>
+      <w:tr>
+        <w:tc>
+          <w:p>
+            <w:pPr>
+              <w:pStyle w:val="Compact"/>
+              <w:jc w:val="left"/>
+            </w:pPr>
+            <w:r>
+              <w:t xml:space="preserve">Respiratory, thoracic and mediastinal disorders</w:t>
+            </w:r>
+          </w:p>
+        </w:tc>
+        <w:tc>
+          <w:p>
+            <w:pPr>
+              <w:pStyle w:val="Compact"/>
+              <w:jc w:val="left"/>
+            </w:pPr>
+            <w:r>
+              <w:t xml:space="preserve">Sneezing</w:t>
+            </w:r>
+          </w:p>
+        </w:tc>
+        <w:tc>
+          <w:p>
+            <w:pPr>
+              <w:pStyle w:val="Compact"/>
+              <w:jc w:val="left"/>
+            </w:pPr>
+            <w:r>
+              <w:t xml:space="preserve">1</w:t>
+            </w:r>
+          </w:p>
+        </w:tc>
+        <w:tc>
+          <w:p>
+            <w:pPr>
+              <w:pStyle w:val="Compact"/>
+              <w:jc w:val="left"/>
+            </w:pPr>
+            <w:r>
+              <w:t xml:space="preserve">0</w:t>
+            </w:r>
+          </w:p>
+        </w:tc>
+        <w:tc>
+          <w:p>
+            <w:pPr>
+              <w:pStyle w:val="Compact"/>
+              <w:jc w:val="left"/>
+            </w:pPr>
+            <w:r>
+              <w:t xml:space="preserve">1</w:t>
+            </w:r>
+          </w:p>
+        </w:tc>
+        <w:tc>
+          <w:p>
+            <w:pPr>
+              <w:pStyle w:val="Compact"/>
+              <w:jc w:val="left"/>
+            </w:pPr>
+            <w:r>
+              <w:t xml:space="preserve">0</w:t>
+            </w:r>
+          </w:p>
+        </w:tc>
+      </w:tr>
+      <w:tr>
+        <w:tc>
+          <w:p>
+            <w:pStyle w:val="Compact"/>
+          </w:p>
+        </w:tc>
+        <w:tc>
+          <w:p>
+            <w:pPr>
+              <w:pStyle w:val="Compact"/>
+              <w:jc w:val="left"/>
+            </w:pPr>
+            <w:r>
+              <w:t xml:space="preserve">Sore Throat</w:t>
+            </w:r>
+          </w:p>
+        </w:tc>
+        <w:tc>
+          <w:p>
+            <w:pPr>
+              <w:pStyle w:val="Compact"/>
+              <w:jc w:val="left"/>
+            </w:pPr>
+            <w:r>
+              <w:t xml:space="preserve">2</w:t>
+            </w:r>
+          </w:p>
+        </w:tc>
+        <w:tc>
+          <w:p>
+            <w:pPr>
+              <w:pStyle w:val="Compact"/>
+              <w:jc w:val="left"/>
+            </w:pPr>
+            <w:r>
+              <w:t xml:space="preserve">0</w:t>
+            </w:r>
+          </w:p>
+        </w:tc>
+        <w:tc>
+          <w:p>
+            <w:pPr>
+              <w:pStyle w:val="Compact"/>
+              <w:jc w:val="left"/>
+            </w:pPr>
+            <w:r>
+              <w:t xml:space="preserve">2</w:t>
+            </w:r>
+          </w:p>
+        </w:tc>
+        <w:tc>
+          <w:p>
+            <w:pPr>
+              <w:pStyle w:val="Compact"/>
+              <w:jc w:val="left"/>
+            </w:pPr>
+            <w:r>
+              <w:t xml:space="preserve">0</w:t>
             </w:r>
           </w:p>
         </w:tc>
@@ -11089,6 +12005,40 @@
             </w:r>
           </w:p>
         </w:tc>
+        <w:tc>
+          <w:tcPr>
+            <w:tcBorders>
+              <w:bottom w:val="single"/>
+            </w:tcBorders>
+            <w:vAlign w:val="bottom"/>
+          </w:tcPr>
+          <w:p>
+            <w:pPr>
+              <w:pStyle w:val="Compact"/>
+              <w:jc w:val="left"/>
+            </w:pPr>
+            <w:r>
+              <w:t xml:space="preserve">1+</w:t>
+            </w:r>
+          </w:p>
+        </w:tc>
+        <w:tc>
+          <w:tcPr>
+            <w:tcBorders>
+              <w:bottom w:val="single"/>
+            </w:tcBorders>
+            <w:vAlign w:val="bottom"/>
+          </w:tcPr>
+          <w:p>
+            <w:pPr>
+              <w:pStyle w:val="Compact"/>
+              <w:jc w:val="left"/>
+            </w:pPr>
+            <w:r>
+              <w:t xml:space="preserve">3+</w:t>
+            </w:r>
+          </w:p>
+        </w:tc>
       </w:tr>
       <w:tr>
         <w:tc>
@@ -11114,6 +12064,62 @@
               <w:jc w:val="left"/>
             </w:pPr>
             <w:r>
+              <w:t xml:space="preserve">3</w:t>
+            </w:r>
+          </w:p>
+        </w:tc>
+        <w:tc>
+          <w:p>
+            <w:pStyle w:val="Compact"/>
+          </w:p>
+        </w:tc>
+        <w:tc>
+          <w:p>
+            <w:pPr>
+              <w:pStyle w:val="Compact"/>
+              <w:jc w:val="left"/>
+            </w:pPr>
+            <w:r>
+              <w:t xml:space="preserve">4</w:t>
+            </w:r>
+          </w:p>
+        </w:tc>
+        <w:tc>
+          <w:p>
+            <w:pStyle w:val="Compact"/>
+          </w:p>
+        </w:tc>
+      </w:tr>
+      <w:tr>
+        <w:tc>
+          <w:p>
+            <w:pPr>
+              <w:pStyle w:val="Compact"/>
+              <w:jc w:val="left"/>
+            </w:pPr>
+            <w:r>
+              <w:t xml:space="preserve">Gastrointestinal disorders</w:t>
+            </w:r>
+          </w:p>
+        </w:tc>
+        <w:tc>
+          <w:p>
+            <w:pPr>
+              <w:pStyle w:val="Compact"/>
+              <w:jc w:val="left"/>
+            </w:pPr>
+            <w:r>
+              <w:t xml:space="preserve">Vomiting</w:t>
+            </w:r>
+          </w:p>
+        </w:tc>
+        <w:tc>
+          <w:p>
+            <w:pPr>
+              <w:pStyle w:val="Compact"/>
+              <w:jc w:val="left"/>
+            </w:pPr>
+            <w:r>
               <w:t xml:space="preserve">1</w:t>
             </w:r>
           </w:p>
@@ -11125,7 +12131,159 @@
               <w:jc w:val="left"/>
             </w:pPr>
             <w:r>
-              <w:t xml:space="preserve">NA</w:t>
+              <w:t xml:space="preserve">0</w:t>
+            </w:r>
+          </w:p>
+        </w:tc>
+        <w:tc>
+          <w:p>
+            <w:pPr>
+              <w:pStyle w:val="Compact"/>
+              <w:jc w:val="left"/>
+            </w:pPr>
+            <w:r>
+              <w:t xml:space="preserve">2</w:t>
+            </w:r>
+          </w:p>
+        </w:tc>
+        <w:tc>
+          <w:p>
+            <w:pPr>
+              <w:pStyle w:val="Compact"/>
+              <w:jc w:val="left"/>
+            </w:pPr>
+            <w:r>
+              <w:t xml:space="preserve">1</w:t>
+            </w:r>
+          </w:p>
+        </w:tc>
+      </w:tr>
+      <w:tr>
+        <w:tc>
+          <w:p>
+            <w:pPr>
+              <w:pStyle w:val="Compact"/>
+              <w:jc w:val="left"/>
+            </w:pPr>
+            <w:r>
+              <w:t xml:space="preserve">Nervous system disorders</w:t>
+            </w:r>
+          </w:p>
+        </w:tc>
+        <w:tc>
+          <w:p>
+            <w:pPr>
+              <w:pStyle w:val="Compact"/>
+              <w:jc w:val="left"/>
+            </w:pPr>
+            <w:r>
+              <w:t xml:space="preserve">Headache</w:t>
+            </w:r>
+          </w:p>
+        </w:tc>
+        <w:tc>
+          <w:p>
+            <w:pPr>
+              <w:pStyle w:val="Compact"/>
+              <w:jc w:val="left"/>
+            </w:pPr>
+            <w:r>
+              <w:t xml:space="preserve">3</w:t>
+            </w:r>
+          </w:p>
+        </w:tc>
+        <w:tc>
+          <w:p>
+            <w:pPr>
+              <w:pStyle w:val="Compact"/>
+              <w:jc w:val="left"/>
+            </w:pPr>
+            <w:r>
+              <w:t xml:space="preserve">0</w:t>
+            </w:r>
+          </w:p>
+        </w:tc>
+        <w:tc>
+          <w:p>
+            <w:pPr>
+              <w:pStyle w:val="Compact"/>
+              <w:jc w:val="left"/>
+            </w:pPr>
+            <w:r>
+              <w:t xml:space="preserve">3</w:t>
+            </w:r>
+          </w:p>
+        </w:tc>
+        <w:tc>
+          <w:p>
+            <w:pPr>
+              <w:pStyle w:val="Compact"/>
+              <w:jc w:val="left"/>
+            </w:pPr>
+            <w:r>
+              <w:t xml:space="preserve">1</w:t>
+            </w:r>
+          </w:p>
+        </w:tc>
+      </w:tr>
+      <w:tr>
+        <w:tc>
+          <w:p>
+            <w:pPr>
+              <w:pStyle w:val="Compact"/>
+              <w:jc w:val="left"/>
+            </w:pPr>
+            <w:r>
+              <w:t xml:space="preserve">Respiratory, thoracic and mediastinal disorders</w:t>
+            </w:r>
+          </w:p>
+        </w:tc>
+        <w:tc>
+          <w:p>
+            <w:pStyle w:val="Compact"/>
+          </w:p>
+        </w:tc>
+        <w:tc>
+          <w:p>
+            <w:pPr>
+              <w:pStyle w:val="Compact"/>
+              <w:jc w:val="left"/>
+            </w:pPr>
+            <w:r>
+              <w:t xml:space="preserve">3</w:t>
+            </w:r>
+          </w:p>
+        </w:tc>
+        <w:tc>
+          <w:p>
+            <w:pPr>
+              <w:pStyle w:val="Compact"/>
+              <w:jc w:val="left"/>
+            </w:pPr>
+            <w:r>
+              <w:t xml:space="preserve">0</w:t>
+            </w:r>
+          </w:p>
+        </w:tc>
+        <w:tc>
+          <w:p>
+            <w:pPr>
+              <w:pStyle w:val="Compact"/>
+              <w:jc w:val="left"/>
+            </w:pPr>
+            <w:r>
+              <w:t xml:space="preserve">3</w:t>
+            </w:r>
+          </w:p>
+        </w:tc>
+        <w:tc>
+          <w:p>
+            <w:pPr>
+              <w:pStyle w:val="Compact"/>
+              <w:jc w:val="left"/>
+            </w:pPr>
+            <w:r>
+              <w:t xml:space="preserve">0</w:t>
             </w:r>
           </w:p>
         </w:tc>
@@ -11201,7 +12359,7 @@
         <w:t xml:space="preserve"> </w:t>
       </w:r>
       <w:r>
-        <w:t xml:space="preserve">% Tue Apr 26 11:13:46 2016</w:t>
+        <w:t xml:space="preserve">% Tue Apr 26 11:27:25 2016</w:t>
       </w:r>
     </w:p>
     <w:p>
@@ -11566,7 +12724,7 @@
     </w:lvl>
   </w:abstractNum>
   <w:abstractNum w:abstractNumId="990">
-    <w:nsid w:val="ceaf0e16"/>
+    <w:nsid w:val="750502a9"/>
     <w:multiLevelType w:val="multilevel"/>
     <w:lvl w:ilvl="0">
       <w:numFmt w:val="bullet"/>
@@ -11647,7 +12805,7 @@
     </w:lvl>
   </w:abstractNum>
   <w:abstractNum w:abstractNumId="991">
-    <w:nsid w:val="428582df"/>
+    <w:nsid w:val="f7501b8e"/>
     <w:multiLevelType w:val="multilevel"/>
     <w:lvl w:ilvl="0">
       <w:numFmt w:val="bullet"/>

</xml_diff>

<commit_message>
use split.screen in toxplot_time
</commit_message>
<xml_diff>
--- a/examples/data/example.docx
+++ b/examples/data/example.docx
@@ -13342,7 +13342,7 @@
         <w:t xml:space="preserve"> </w:t>
       </w:r>
       <w:r>
-        <w:t xml:space="preserve">% Tue Apr 26 11:29:29 2016</w:t>
+        <w:t xml:space="preserve">% Tue Apr 26 14:33:53 2016</w:t>
       </w:r>
     </w:p>
     <w:p>
@@ -13707,7 +13707,7 @@
     </w:lvl>
   </w:abstractNum>
   <w:abstractNum w:abstractNumId="990">
-    <w:nsid w:val="a05f7fbd"/>
+    <w:nsid w:val="f41b9a2c"/>
     <w:multiLevelType w:val="multilevel"/>
     <w:lvl w:ilvl="0">
       <w:numFmt w:val="bullet"/>
@@ -13788,7 +13788,7 @@
     </w:lvl>
   </w:abstractNum>
   <w:abstractNum w:abstractNumId="991">
-    <w:nsid w:val="887512bb"/>
+    <w:nsid w:val="7ec0ff89"/>
     <w:multiLevelType w:val="multilevel"/>
     <w:lvl w:ilvl="0">
       <w:numFmt w:val="bullet"/>

</xml_diff>